<commit_message>
Update System wspomagający prace gabinetu logopedycznego.docx
</commit_message>
<xml_diff>
--- a/Dokumentacja/System wspomagający prace gabinetu logopedycznego.docx
+++ b/Dokumentacja/System wspomagający prace gabinetu logopedycznego.docx
@@ -24,7 +24,6 @@
       </w:r>
     </w:p>
     <w:p/>
-    <w:p/>
     <w:p>
       <w:pPr>
         <w:jc w:val="center"/>
@@ -36,8 +35,8 @@
         </w:rPr>
         <w:drawing>
           <wp:inline distT="0" distB="0" distL="0" distR="0">
-            <wp:extent cx="3272004" cy="3345180"/>
-            <wp:effectExtent l="19050" t="0" r="4596" b="0"/>
+            <wp:extent cx="3204210" cy="3275870"/>
+            <wp:effectExtent l="19050" t="0" r="0" b="0"/>
             <wp:docPr id="1" name="Picture 1" descr="https://lh3.googleusercontent.com/proxy/GZ5X2-hmjoXK0Eh-0LTL-MiUWXsQRgjMzjktzOVTI5pJZWPvxBkVyoPiRqVgu1JTJK8yVNehgRCzHgqW0myNAibhKdtL4aR_4YRCz_Va5vflt2Ya0urd270Ntgd_IAiqSJD4916aetu-0Mx9xwQxw3I3kbsD8EoEe87-FejUVg"/>
             <wp:cNvGraphicFramePr>
               <a:graphicFrameLocks xmlns:a="http://schemas.openxmlformats.org/drawingml/2006/main" noChangeAspect="1"/>
@@ -52,7 +51,7 @@
                     </pic:cNvPicPr>
                   </pic:nvPicPr>
                   <pic:blipFill>
-                    <a:blip r:embed="rId5"/>
+                    <a:blip r:embed="rId6"/>
                     <a:srcRect/>
                     <a:stretch>
                       <a:fillRect/>
@@ -61,7 +60,7 @@
                   <pic:spPr bwMode="auto">
                     <a:xfrm>
                       <a:off x="0" y="0"/>
-                      <a:ext cx="3274620" cy="3347854"/>
+                      <a:ext cx="3206771" cy="3278489"/>
                     </a:xfrm>
                     <a:prstGeom prst="rect">
                       <a:avLst/>
@@ -90,6 +89,98 @@
       <w:pPr>
         <w:jc w:val="center"/>
         <w:rPr>
+          <w:sz w:val="28"/>
+          <w:szCs w:val="32"/>
+        </w:rPr>
+      </w:pPr>
+      <w:r>
+        <w:rPr>
+          <w:sz w:val="28"/>
+          <w:szCs w:val="32"/>
+        </w:rPr>
+        <w:t xml:space="preserve">POLITECHNIKA KOSZALIŃSKA WYDZIAŁ ELEKTRONIKI I INFORMATYKI INFORMATYKA, </w:t>
+      </w:r>
+    </w:p>
+    <w:p>
+      <w:pPr>
+        <w:jc w:val="center"/>
+        <w:rPr>
+          <w:sz w:val="28"/>
+          <w:szCs w:val="32"/>
+        </w:rPr>
+      </w:pPr>
+      <w:r>
+        <w:rPr>
+          <w:sz w:val="28"/>
+          <w:szCs w:val="32"/>
+        </w:rPr>
+        <w:t xml:space="preserve">SEMESTR II, </w:t>
+      </w:r>
+    </w:p>
+    <w:p>
+      <w:pPr>
+        <w:jc w:val="center"/>
+        <w:rPr>
+          <w:sz w:val="28"/>
+          <w:szCs w:val="32"/>
+        </w:rPr>
+      </w:pPr>
+      <w:r>
+        <w:rPr>
+          <w:sz w:val="28"/>
+          <w:szCs w:val="32"/>
+        </w:rPr>
+        <w:t>STUDIA</w:t>
+      </w:r>
+      <w:r>
+        <w:rPr>
+          <w:sz w:val="28"/>
+          <w:szCs w:val="32"/>
+        </w:rPr>
+        <w:t xml:space="preserve"> STACJONARNE ROK AKADEMICKI 2019/2020</w:t>
+      </w:r>
+      <w:r>
+        <w:rPr>
+          <w:sz w:val="28"/>
+          <w:szCs w:val="32"/>
+        </w:rPr>
+        <w:t xml:space="preserve"> DOKUMENTACJA Z PRZEDMIOTU „PROJEKTOWANIE SYSTEMÓW INFORMATYCZNYCH” TEMAT PROJEKTU</w:t>
+      </w:r>
+    </w:p>
+    <w:p>
+      <w:pPr>
+        <w:jc w:val="center"/>
+        <w:rPr>
+          <w:sz w:val="40"/>
+          <w:szCs w:val="32"/>
+        </w:rPr>
+      </w:pPr>
+      <w:r>
+        <w:rPr>
+          <w:sz w:val="40"/>
+          <w:szCs w:val="32"/>
+        </w:rPr>
+        <w:t xml:space="preserve">„System wspomagajacy prace gabinetu </w:t>
+      </w:r>
+      <w:r>
+        <w:rPr>
+          <w:sz w:val="40"/>
+          <w:szCs w:val="32"/>
+        </w:rPr>
+        <w:t>logopedycznego</w:t>
+      </w:r>
+      <w:r>
+        <w:rPr>
+          <w:sz w:val="40"/>
+          <w:szCs w:val="32"/>
+        </w:rPr>
+        <w:t>”</w:t>
+      </w:r>
+    </w:p>
+    <w:p>
+      <w:pPr>
+        <w:jc w:val="center"/>
+        <w:rPr>
           <w:sz w:val="32"/>
           <w:szCs w:val="32"/>
         </w:rPr>
@@ -99,103 +190,18 @@
           <w:sz w:val="32"/>
           <w:szCs w:val="32"/>
         </w:rPr>
-        <w:t xml:space="preserve">POLITECHNIKA KOSZALIŃSKA WYDZIAŁ ELEKTRONIKI I INFORMATYKI INFORMATYKA, </w:t>
-      </w:r>
-    </w:p>
-    <w:p>
-      <w:pPr>
-        <w:jc w:val="center"/>
-        <w:rPr>
-          <w:sz w:val="32"/>
+        <w:t xml:space="preserve">Autorzy: </w:t>
+      </w:r>
+      <w:r>
+        <w:rPr>
+          <w:sz w:val="28"/>
           <w:szCs w:val="32"/>
         </w:rPr>
-      </w:pPr>
-      <w:r>
-        <w:rPr>
-          <w:sz w:val="32"/>
-          <w:szCs w:val="32"/>
-        </w:rPr>
-        <w:t xml:space="preserve">SEMESTR II, </w:t>
-      </w:r>
-    </w:p>
-    <w:p>
-      <w:pPr>
-        <w:jc w:val="center"/>
-        <w:rPr>
-          <w:sz w:val="32"/>
-          <w:szCs w:val="32"/>
-        </w:rPr>
-      </w:pPr>
-      <w:r>
-        <w:rPr>
-          <w:sz w:val="32"/>
-          <w:szCs w:val="32"/>
-        </w:rPr>
-        <w:t>STUDIA</w:t>
-      </w:r>
-      <w:r>
-        <w:rPr>
-          <w:sz w:val="32"/>
-          <w:szCs w:val="32"/>
-        </w:rPr>
-        <w:t xml:space="preserve"> STACJONARNE ROK AKADEMICKI 2019/2020</w:t>
-      </w:r>
-      <w:r>
-        <w:rPr>
-          <w:sz w:val="32"/>
-          <w:szCs w:val="32"/>
-        </w:rPr>
-        <w:t xml:space="preserve"> DOKUMENTACJA Z PRZEDMIOTU „PROJEKTOWANIE SYSTEMÓW INFORMATYCZNYCH” TEMAT PROJEKTU</w:t>
-      </w:r>
-    </w:p>
-    <w:p>
-      <w:pPr>
-        <w:jc w:val="center"/>
-        <w:rPr>
-          <w:sz w:val="32"/>
-          <w:szCs w:val="32"/>
-        </w:rPr>
-      </w:pPr>
-      <w:r>
-        <w:rPr>
-          <w:sz w:val="32"/>
-          <w:szCs w:val="32"/>
-        </w:rPr>
-        <w:t xml:space="preserve">„System wspomagajacy prace gabinetu </w:t>
-      </w:r>
-      <w:r>
-        <w:rPr>
-          <w:sz w:val="32"/>
-          <w:szCs w:val="32"/>
-        </w:rPr>
-        <w:t>logopedycznego</w:t>
-      </w:r>
-      <w:r>
-        <w:rPr>
-          <w:sz w:val="32"/>
-          <w:szCs w:val="32"/>
-        </w:rPr>
-        <w:t>”</w:t>
-      </w:r>
-    </w:p>
-    <w:p>
-      <w:pPr>
-        <w:jc w:val="center"/>
-        <w:rPr>
-          <w:sz w:val="32"/>
-          <w:szCs w:val="32"/>
-        </w:rPr>
-      </w:pPr>
+        <w:t>Mateusz Bartelik, Kamil Błaszczyk, Paweł Wnuk Lipiński, Artur Adamczyk, Maciej Wroński, Bartek Pieczka</w:t>
+      </w:r>
     </w:p>
     <w:sdt>
       <w:sdtPr>
-        <w:id w:val="2193876"/>
-        <w:docPartObj>
-          <w:docPartGallery w:val="Table of Contents"/>
-          <w:docPartUnique/>
-        </w:docPartObj>
-      </w:sdtPr>
-      <w:sdtEndPr>
         <w:rPr>
           <w:rFonts w:asciiTheme="minorHAnsi" w:eastAsiaTheme="minorHAnsi" w:hAnsiTheme="minorHAnsi" w:cstheme="minorBidi"/>
           <w:b w:val="0"/>
@@ -205,7 +211,12 @@
           <w:szCs w:val="22"/>
           <w:lang w:val="pl-PL"/>
         </w:rPr>
-      </w:sdtEndPr>
+        <w:id w:val="2193876"/>
+        <w:docPartObj>
+          <w:docPartGallery w:val="Table of Contents"/>
+          <w:docPartUnique/>
+        </w:docPartObj>
+      </w:sdtPr>
       <w:sdtContent>
         <w:p>
           <w:pPr>
@@ -1055,6 +1066,10 @@
     <w:p>
       <w:pPr>
         <w:pStyle w:val="Heading1"/>
+        <w:numPr>
+          <w:ilvl w:val="0"/>
+          <w:numId w:val="1"/>
+        </w:numPr>
         <w:rPr>
           <w:sz w:val="52"/>
           <w:szCs w:val="52"/>
@@ -1066,14 +1081,30 @@
           <w:sz w:val="52"/>
           <w:szCs w:val="52"/>
         </w:rPr>
-        <w:lastRenderedPageBreak/>
-        <w:t>1. Wstęp</w:t>
+        <w:t>Wstęp</w:t>
       </w:r>
       <w:bookmarkEnd w:id="0"/>
     </w:p>
     <w:p>
       <w:pPr>
+        <w:rPr>
+          <w:sz w:val="24"/>
+        </w:rPr>
+      </w:pPr>
+      <w:r>
+        <w:rPr>
+          <w:sz w:val="24"/>
+        </w:rPr>
+        <w:t>Celem niniejszej pracy jest stworzenie strony dla gabinetu logopedycznego. Strona ma przedstawiać oferowane usługi oraz informacje o chorobach. Strona ma mieć charakter informacyjny oraz reklamy w internecie, znajdować się na niej będą opisy danych usług oraz chorób.</w:t>
+      </w:r>
+    </w:p>
+    <w:p>
+      <w:pPr>
         <w:pStyle w:val="Heading1"/>
+        <w:numPr>
+          <w:ilvl w:val="0"/>
+          <w:numId w:val="1"/>
+        </w:numPr>
         <w:rPr>
           <w:sz w:val="52"/>
           <w:szCs w:val="52"/>
@@ -1085,10 +1116,246 @@
           <w:sz w:val="52"/>
           <w:szCs w:val="52"/>
         </w:rPr>
-        <w:t>2. Analiza wymagań</w:t>
+        <w:t>Analiza wymagań</w:t>
       </w:r>
       <w:bookmarkEnd w:id="1"/>
     </w:p>
+    <w:p>
+      <w:pPr>
+        <w:rPr>
+          <w:sz w:val="24"/>
+        </w:rPr>
+      </w:pPr>
+      <w:r>
+        <w:rPr>
+          <w:sz w:val="24"/>
+        </w:rPr>
+        <w:t>W poniższym rozdziale zostały zaprezentowane wym</w:t>
+      </w:r>
+      <w:r>
+        <w:rPr>
+          <w:sz w:val="24"/>
+        </w:rPr>
+        <w:t xml:space="preserve">agania funkcjonalne i wymagania </w:t>
+      </w:r>
+      <w:r>
+        <w:rPr>
+          <w:sz w:val="24"/>
+        </w:rPr>
+        <w:t>niefunkcjonalne.</w:t>
+      </w:r>
+    </w:p>
+    <w:p>
+      <w:pPr>
+        <w:rPr>
+          <w:sz w:val="24"/>
+        </w:rPr>
+      </w:pPr>
+    </w:p>
+    <w:p>
+      <w:pPr>
+        <w:rPr>
+          <w:sz w:val="24"/>
+        </w:rPr>
+      </w:pPr>
+      <w:r>
+        <w:rPr>
+          <w:sz w:val="24"/>
+        </w:rPr>
+        <w:t>Wymagania funkcjonalne</w:t>
+      </w:r>
+    </w:p>
+    <w:p>
+      <w:pPr>
+        <w:pStyle w:val="ListParagraph"/>
+        <w:numPr>
+          <w:ilvl w:val="0"/>
+          <w:numId w:val="2"/>
+        </w:numPr>
+        <w:rPr>
+          <w:sz w:val="24"/>
+        </w:rPr>
+      </w:pPr>
+      <w:r>
+        <w:rPr>
+          <w:sz w:val="24"/>
+        </w:rPr>
+        <w:t>Menu z zakładkami: "Strona główna", "O nas", "oferta", "Galeria", "Kontakt" oraz odpowiednimi zakładkami w podmenu</w:t>
+      </w:r>
+    </w:p>
+    <w:p>
+      <w:pPr>
+        <w:pStyle w:val="ListParagraph"/>
+        <w:numPr>
+          <w:ilvl w:val="0"/>
+          <w:numId w:val="2"/>
+        </w:numPr>
+        <w:rPr>
+          <w:sz w:val="24"/>
+        </w:rPr>
+      </w:pPr>
+      <w:r>
+        <w:rPr>
+          <w:sz w:val="24"/>
+        </w:rPr>
+        <w:t>Slider z grafikami oraz tekstem znajdujący się na stronie głównej</w:t>
+      </w:r>
+    </w:p>
+    <w:p>
+      <w:pPr>
+        <w:pStyle w:val="ListParagraph"/>
+        <w:numPr>
+          <w:ilvl w:val="0"/>
+          <w:numId w:val="2"/>
+        </w:numPr>
+        <w:rPr>
+          <w:sz w:val="24"/>
+        </w:rPr>
+      </w:pPr>
+      <w:r>
+        <w:rPr>
+          <w:sz w:val="24"/>
+        </w:rPr>
+        <w:lastRenderedPageBreak/>
+        <w:t>Stopka wraz z sekcją kontaktu oraz sekcja "oferta" z linkami do poszczególnych gałęzi oferty</w:t>
+      </w:r>
+    </w:p>
+    <w:p>
+      <w:pPr>
+        <w:pStyle w:val="ListParagraph"/>
+        <w:numPr>
+          <w:ilvl w:val="0"/>
+          <w:numId w:val="2"/>
+        </w:numPr>
+        <w:rPr>
+          <w:sz w:val="24"/>
+        </w:rPr>
+      </w:pPr>
+      <w:r>
+        <w:rPr>
+          <w:sz w:val="24"/>
+        </w:rPr>
+        <w:t>Podstrony mają być tworzone według następującego szablonu: Zdjęcie po lewej stronie i opis po prawej</w:t>
+      </w:r>
+    </w:p>
+    <w:p>
+      <w:pPr>
+        <w:pStyle w:val="ListParagraph"/>
+        <w:numPr>
+          <w:ilvl w:val="0"/>
+          <w:numId w:val="2"/>
+        </w:numPr>
+        <w:rPr>
+          <w:sz w:val="24"/>
+        </w:rPr>
+      </w:pPr>
+      <w:r>
+        <w:rPr>
+          <w:sz w:val="24"/>
+        </w:rPr>
+        <w:t>Galeria, w postaci miniaturek i po wybraniu odpowiedniej, miałoby się wyświetlić powiększone zdjęcie, bez opisów</w:t>
+      </w:r>
+    </w:p>
+    <w:p>
+      <w:pPr>
+        <w:pStyle w:val="ListParagraph"/>
+        <w:numPr>
+          <w:ilvl w:val="0"/>
+          <w:numId w:val="2"/>
+        </w:numPr>
+        <w:rPr>
+          <w:sz w:val="24"/>
+        </w:rPr>
+      </w:pPr>
+      <w:r>
+        <w:rPr>
+          <w:sz w:val="24"/>
+        </w:rPr>
+        <w:t>W zakładka Kontakt wyglądająca w następujący sposób: formularz kontaktowy po lewej stronie, po prawej stronie mapka z dojazdem do przychodni</w:t>
+      </w:r>
+    </w:p>
+    <w:p>
+      <w:pPr>
+        <w:rPr>
+          <w:sz w:val="24"/>
+        </w:rPr>
+      </w:pPr>
+      <w:r>
+        <w:rPr>
+          <w:sz w:val="24"/>
+        </w:rPr>
+        <w:t>Wymagania niefunkcjonalne</w:t>
+      </w:r>
+    </w:p>
+    <w:p>
+      <w:pPr>
+        <w:pStyle w:val="ListParagraph"/>
+        <w:numPr>
+          <w:ilvl w:val="0"/>
+          <w:numId w:val="3"/>
+        </w:numPr>
+        <w:rPr>
+          <w:sz w:val="24"/>
+        </w:rPr>
+      </w:pPr>
+      <w:r>
+        <w:rPr>
+          <w:sz w:val="24"/>
+        </w:rPr>
+        <w:t>Aplikacja powinna być kompatybilna z systemem operacyjnym nie starszym niż Microsoft Windows 7</w:t>
+      </w:r>
+    </w:p>
+    <w:p>
+      <w:pPr>
+        <w:pStyle w:val="ListParagraph"/>
+        <w:numPr>
+          <w:ilvl w:val="0"/>
+          <w:numId w:val="3"/>
+        </w:numPr>
+        <w:rPr>
+          <w:sz w:val="24"/>
+        </w:rPr>
+      </w:pPr>
+      <w:r>
+        <w:rPr>
+          <w:sz w:val="24"/>
+        </w:rPr>
+        <w:t xml:space="preserve">Aplikacja powinna być przygotowana w </w:t>
+      </w:r>
+      <w:r>
+        <w:rPr>
+          <w:sz w:val="24"/>
+        </w:rPr>
+        <w:t>oparciu o technologie HTML, PHP oraz JavaScript</w:t>
+      </w:r>
+    </w:p>
+    <w:p>
+      <w:pPr>
+        <w:pStyle w:val="ListParagraph"/>
+        <w:numPr>
+          <w:ilvl w:val="0"/>
+          <w:numId w:val="3"/>
+        </w:numPr>
+        <w:rPr>
+          <w:sz w:val="24"/>
+        </w:rPr>
+      </w:pPr>
+      <w:r>
+        <w:rPr>
+          <w:sz w:val="24"/>
+        </w:rPr>
+        <w:t xml:space="preserve">Serwer bazodanowy powinien </w:t>
+      </w:r>
+      <w:r>
+        <w:rPr>
+          <w:sz w:val="24"/>
+        </w:rPr>
+        <w:t>być w technologii MySQL</w:t>
+      </w:r>
+    </w:p>
+    <w:p/>
+    <w:p/>
+    <w:p/>
     <w:p>
       <w:pPr>
         <w:pStyle w:val="Heading1"/>
@@ -1127,6 +1394,46 @@
     </w:p>
     <w:p>
       <w:pPr>
+        <w:pStyle w:val="Textbody"/>
+        <w:numPr>
+          <w:ilvl w:val="0"/>
+          <w:numId w:val="4"/>
+        </w:numPr>
+        <w:rPr>
+          <w:sz w:val="24"/>
+          <w:szCs w:val="24"/>
+        </w:rPr>
+      </w:pPr>
+      <w:r>
+        <w:rPr>
+          <w:sz w:val="24"/>
+          <w:szCs w:val="24"/>
+        </w:rPr>
+        <w:t>Administrator – osoba zarządzająca aplikacją. Posiada wszelkie uprawnienia. Edytuje zawartość, usprawnia i rozszerza o dodatkowe funkcjonalności stronę internetową.</w:t>
+      </w:r>
+    </w:p>
+    <w:p>
+      <w:pPr>
+        <w:pStyle w:val="Textbody"/>
+        <w:numPr>
+          <w:ilvl w:val="0"/>
+          <w:numId w:val="4"/>
+        </w:numPr>
+        <w:rPr>
+          <w:sz w:val="24"/>
+          <w:szCs w:val="24"/>
+        </w:rPr>
+      </w:pPr>
+      <w:r>
+        <w:rPr>
+          <w:sz w:val="24"/>
+          <w:szCs w:val="24"/>
+        </w:rPr>
+        <w:t>Klient – osoba posiadająca ograniczone uprawnienia. Dysponuje możliwością sprawdzenia zawartości strony internetowej.</w:t>
+      </w:r>
+    </w:p>
+    <w:p>
+      <w:pPr>
         <w:pStyle w:val="Heading2"/>
         <w:rPr>
           <w:sz w:val="32"/>
@@ -1139,6 +1446,7 @@
           <w:sz w:val="32"/>
           <w:szCs w:val="32"/>
         </w:rPr>
+        <w:lastRenderedPageBreak/>
         <w:t>3.2. Definicje</w:t>
       </w:r>
       <w:bookmarkEnd w:id="4"/>
@@ -1162,6 +1470,59 @@
       <w:bookmarkEnd w:id="5"/>
     </w:p>
     <w:p>
+      <w:r>
+        <w:rPr>
+          <w:noProof/>
+          <w:lang w:eastAsia="pl-PL"/>
+        </w:rPr>
+        <w:drawing>
+          <wp:inline distT="0" distB="0" distL="0" distR="0">
+            <wp:extent cx="5760720" cy="3459480"/>
+            <wp:effectExtent l="19050" t="0" r="0" b="0"/>
+            <wp:docPr id="3" name="Picture 1"/>
+            <wp:cNvGraphicFramePr>
+              <a:graphicFrameLocks xmlns:a="http://schemas.openxmlformats.org/drawingml/2006/main" noChangeAspect="1"/>
+            </wp:cNvGraphicFramePr>
+            <a:graphic xmlns:a="http://schemas.openxmlformats.org/drawingml/2006/main">
+              <a:graphicData uri="http://schemas.openxmlformats.org/drawingml/2006/picture">
+                <pic:pic xmlns:pic="http://schemas.openxmlformats.org/drawingml/2006/picture">
+                  <pic:nvPicPr>
+                    <pic:cNvPr id="0" name="Picture 1"/>
+                    <pic:cNvPicPr>
+                      <a:picLocks noChangeAspect="1" noChangeArrowheads="1"/>
+                    </pic:cNvPicPr>
+                  </pic:nvPicPr>
+                  <pic:blipFill>
+                    <a:blip r:embed="rId7"/>
+                    <a:srcRect/>
+                    <a:stretch>
+                      <a:fillRect/>
+                    </a:stretch>
+                  </pic:blipFill>
+                  <pic:spPr bwMode="auto">
+                    <a:xfrm>
+                      <a:off x="0" y="0"/>
+                      <a:ext cx="5760720" cy="3459480"/>
+                    </a:xfrm>
+                    <a:prstGeom prst="rect">
+                      <a:avLst/>
+                    </a:prstGeom>
+                    <a:noFill/>
+                    <a:ln w="9525">
+                      <a:noFill/>
+                      <a:miter lim="800000"/>
+                      <a:headEnd/>
+                      <a:tailEnd/>
+                    </a:ln>
+                  </pic:spPr>
+                </pic:pic>
+              </a:graphicData>
+            </a:graphic>
+          </wp:inline>
+        </w:drawing>
+      </w:r>
+    </w:p>
+    <w:p>
       <w:pPr>
         <w:pStyle w:val="Heading1"/>
         <w:rPr>
@@ -1175,9 +1536,51 @@
           <w:sz w:val="52"/>
           <w:szCs w:val="52"/>
         </w:rPr>
+        <w:lastRenderedPageBreak/>
         <w:t>5. Diagram przypadków użycia</w:t>
       </w:r>
       <w:bookmarkEnd w:id="6"/>
+    </w:p>
+    <w:p>
+      <w:r>
+        <w:drawing>
+          <wp:inline distT="0" distB="0" distL="0" distR="0">
+            <wp:extent cx="5760720" cy="4333875"/>
+            <wp:effectExtent l="19050" t="0" r="0" b="0"/>
+            <wp:docPr id="2" name="Picture 1"/>
+            <wp:cNvGraphicFramePr/>
+            <a:graphic xmlns:a="http://schemas.openxmlformats.org/drawingml/2006/main">
+              <a:graphicData uri="http://schemas.openxmlformats.org/drawingml/2006/picture">
+                <pic:pic xmlns:pic="http://schemas.openxmlformats.org/drawingml/2006/picture">
+                  <pic:nvPicPr>
+                    <pic:cNvPr id="3" name="grafika1"/>
+                    <pic:cNvPicPr/>
+                  </pic:nvPicPr>
+                  <pic:blipFill>
+                    <a:blip r:embed="rId8">
+                      <a:lum/>
+                      <a:alphaModFix/>
+                    </a:blip>
+                    <a:srcRect/>
+                    <a:stretch>
+                      <a:fillRect/>
+                    </a:stretch>
+                  </pic:blipFill>
+                  <pic:spPr>
+                    <a:xfrm>
+                      <a:off x="0" y="0"/>
+                      <a:ext cx="5760720" cy="4333875"/>
+                    </a:xfrm>
+                    <a:prstGeom prst="rect">
+                      <a:avLst/>
+                    </a:prstGeom>
+                  </pic:spPr>
+                </pic:pic>
+              </a:graphicData>
+            </a:graphic>
+          </wp:inline>
+        </w:drawing>
+      </w:r>
     </w:p>
     <w:p>
       <w:pPr>
@@ -1241,6 +1644,451 @@
     </w:sectPr>
   </w:body>
 </w:document>
+</file>
+
+<file path=word/numbering.xml><?xml version="1.0" encoding="utf-8"?>
+<w:numbering xmlns:ve="http://schemas.openxmlformats.org/markup-compatibility/2006" xmlns:o="urn:schemas-microsoft-com:office:office" xmlns:r="http://schemas.openxmlformats.org/officeDocument/2006/relationships" xmlns:m="http://schemas.openxmlformats.org/officeDocument/2006/math" xmlns:v="urn:schemas-microsoft-com:vml" xmlns:wp="http://schemas.openxmlformats.org/drawingml/2006/wordprocessingDrawing" xmlns:w10="urn:schemas-microsoft-com:office:word" xmlns:w="http://schemas.openxmlformats.org/wordprocessingml/2006/main" xmlns:wne="http://schemas.microsoft.com/office/word/2006/wordml">
+  <w:abstractNum w:abstractNumId="0">
+    <w:nsid w:val="051C3400"/>
+    <w:multiLevelType w:val="hybridMultilevel"/>
+    <w:tmpl w:val="072A2EC8"/>
+    <w:lvl w:ilvl="0" w:tplc="AEF8159A">
+      <w:start w:val="1"/>
+      <w:numFmt w:val="decimal"/>
+      <w:lvlText w:val="%1."/>
+      <w:lvlJc w:val="left"/>
+      <w:pPr>
+        <w:ind w:left="852" w:hanging="492"/>
+      </w:pPr>
+      <w:rPr>
+        <w:rFonts w:hint="default"/>
+      </w:rPr>
+    </w:lvl>
+    <w:lvl w:ilvl="1" w:tplc="04150019" w:tentative="1">
+      <w:start w:val="1"/>
+      <w:numFmt w:val="lowerLetter"/>
+      <w:lvlText w:val="%2."/>
+      <w:lvlJc w:val="left"/>
+      <w:pPr>
+        <w:ind w:left="1440" w:hanging="360"/>
+      </w:pPr>
+    </w:lvl>
+    <w:lvl w:ilvl="2" w:tplc="0415001B" w:tentative="1">
+      <w:start w:val="1"/>
+      <w:numFmt w:val="lowerRoman"/>
+      <w:lvlText w:val="%3."/>
+      <w:lvlJc w:val="right"/>
+      <w:pPr>
+        <w:ind w:left="2160" w:hanging="180"/>
+      </w:pPr>
+    </w:lvl>
+    <w:lvl w:ilvl="3" w:tplc="0415000F" w:tentative="1">
+      <w:start w:val="1"/>
+      <w:numFmt w:val="decimal"/>
+      <w:lvlText w:val="%4."/>
+      <w:lvlJc w:val="left"/>
+      <w:pPr>
+        <w:ind w:left="2880" w:hanging="360"/>
+      </w:pPr>
+    </w:lvl>
+    <w:lvl w:ilvl="4" w:tplc="04150019" w:tentative="1">
+      <w:start w:val="1"/>
+      <w:numFmt w:val="lowerLetter"/>
+      <w:lvlText w:val="%5."/>
+      <w:lvlJc w:val="left"/>
+      <w:pPr>
+        <w:ind w:left="3600" w:hanging="360"/>
+      </w:pPr>
+    </w:lvl>
+    <w:lvl w:ilvl="5" w:tplc="0415001B" w:tentative="1">
+      <w:start w:val="1"/>
+      <w:numFmt w:val="lowerRoman"/>
+      <w:lvlText w:val="%6."/>
+      <w:lvlJc w:val="right"/>
+      <w:pPr>
+        <w:ind w:left="4320" w:hanging="180"/>
+      </w:pPr>
+    </w:lvl>
+    <w:lvl w:ilvl="6" w:tplc="0415000F" w:tentative="1">
+      <w:start w:val="1"/>
+      <w:numFmt w:val="decimal"/>
+      <w:lvlText w:val="%7."/>
+      <w:lvlJc w:val="left"/>
+      <w:pPr>
+        <w:ind w:left="5040" w:hanging="360"/>
+      </w:pPr>
+    </w:lvl>
+    <w:lvl w:ilvl="7" w:tplc="04150019" w:tentative="1">
+      <w:start w:val="1"/>
+      <w:numFmt w:val="lowerLetter"/>
+      <w:lvlText w:val="%8."/>
+      <w:lvlJc w:val="left"/>
+      <w:pPr>
+        <w:ind w:left="5760" w:hanging="360"/>
+      </w:pPr>
+    </w:lvl>
+    <w:lvl w:ilvl="8" w:tplc="0415001B" w:tentative="1">
+      <w:start w:val="1"/>
+      <w:numFmt w:val="lowerRoman"/>
+      <w:lvlText w:val="%9."/>
+      <w:lvlJc w:val="right"/>
+      <w:pPr>
+        <w:ind w:left="6480" w:hanging="180"/>
+      </w:pPr>
+    </w:lvl>
+  </w:abstractNum>
+  <w:abstractNum w:abstractNumId="1">
+    <w:nsid w:val="23926271"/>
+    <w:multiLevelType w:val="hybridMultilevel"/>
+    <w:tmpl w:val="CBF4EFE4"/>
+    <w:lvl w:ilvl="0" w:tplc="04150001">
+      <w:start w:val="1"/>
+      <w:numFmt w:val="bullet"/>
+      <w:lvlText w:val=""/>
+      <w:lvlJc w:val="left"/>
+      <w:pPr>
+        <w:ind w:left="720" w:hanging="360"/>
+      </w:pPr>
+      <w:rPr>
+        <w:rFonts w:ascii="Symbol" w:hAnsi="Symbol" w:hint="default"/>
+      </w:rPr>
+    </w:lvl>
+    <w:lvl w:ilvl="1" w:tplc="04150003" w:tentative="1">
+      <w:start w:val="1"/>
+      <w:numFmt w:val="bullet"/>
+      <w:lvlText w:val="o"/>
+      <w:lvlJc w:val="left"/>
+      <w:pPr>
+        <w:ind w:left="1440" w:hanging="360"/>
+      </w:pPr>
+      <w:rPr>
+        <w:rFonts w:ascii="Courier New" w:hAnsi="Courier New" w:cs="Courier New" w:hint="default"/>
+      </w:rPr>
+    </w:lvl>
+    <w:lvl w:ilvl="2" w:tplc="04150005" w:tentative="1">
+      <w:start w:val="1"/>
+      <w:numFmt w:val="bullet"/>
+      <w:lvlText w:val=""/>
+      <w:lvlJc w:val="left"/>
+      <w:pPr>
+        <w:ind w:left="2160" w:hanging="360"/>
+      </w:pPr>
+      <w:rPr>
+        <w:rFonts w:ascii="Wingdings" w:hAnsi="Wingdings" w:hint="default"/>
+      </w:rPr>
+    </w:lvl>
+    <w:lvl w:ilvl="3" w:tplc="04150001" w:tentative="1">
+      <w:start w:val="1"/>
+      <w:numFmt w:val="bullet"/>
+      <w:lvlText w:val=""/>
+      <w:lvlJc w:val="left"/>
+      <w:pPr>
+        <w:ind w:left="2880" w:hanging="360"/>
+      </w:pPr>
+      <w:rPr>
+        <w:rFonts w:ascii="Symbol" w:hAnsi="Symbol" w:hint="default"/>
+      </w:rPr>
+    </w:lvl>
+    <w:lvl w:ilvl="4" w:tplc="04150003" w:tentative="1">
+      <w:start w:val="1"/>
+      <w:numFmt w:val="bullet"/>
+      <w:lvlText w:val="o"/>
+      <w:lvlJc w:val="left"/>
+      <w:pPr>
+        <w:ind w:left="3600" w:hanging="360"/>
+      </w:pPr>
+      <w:rPr>
+        <w:rFonts w:ascii="Courier New" w:hAnsi="Courier New" w:cs="Courier New" w:hint="default"/>
+      </w:rPr>
+    </w:lvl>
+    <w:lvl w:ilvl="5" w:tplc="04150005" w:tentative="1">
+      <w:start w:val="1"/>
+      <w:numFmt w:val="bullet"/>
+      <w:lvlText w:val=""/>
+      <w:lvlJc w:val="left"/>
+      <w:pPr>
+        <w:ind w:left="4320" w:hanging="360"/>
+      </w:pPr>
+      <w:rPr>
+        <w:rFonts w:ascii="Wingdings" w:hAnsi="Wingdings" w:hint="default"/>
+      </w:rPr>
+    </w:lvl>
+    <w:lvl w:ilvl="6" w:tplc="04150001" w:tentative="1">
+      <w:start w:val="1"/>
+      <w:numFmt w:val="bullet"/>
+      <w:lvlText w:val=""/>
+      <w:lvlJc w:val="left"/>
+      <w:pPr>
+        <w:ind w:left="5040" w:hanging="360"/>
+      </w:pPr>
+      <w:rPr>
+        <w:rFonts w:ascii="Symbol" w:hAnsi="Symbol" w:hint="default"/>
+      </w:rPr>
+    </w:lvl>
+    <w:lvl w:ilvl="7" w:tplc="04150003" w:tentative="1">
+      <w:start w:val="1"/>
+      <w:numFmt w:val="bullet"/>
+      <w:lvlText w:val="o"/>
+      <w:lvlJc w:val="left"/>
+      <w:pPr>
+        <w:ind w:left="5760" w:hanging="360"/>
+      </w:pPr>
+      <w:rPr>
+        <w:rFonts w:ascii="Courier New" w:hAnsi="Courier New" w:cs="Courier New" w:hint="default"/>
+      </w:rPr>
+    </w:lvl>
+    <w:lvl w:ilvl="8" w:tplc="04150005" w:tentative="1">
+      <w:start w:val="1"/>
+      <w:numFmt w:val="bullet"/>
+      <w:lvlText w:val=""/>
+      <w:lvlJc w:val="left"/>
+      <w:pPr>
+        <w:ind w:left="6480" w:hanging="360"/>
+      </w:pPr>
+      <w:rPr>
+        <w:rFonts w:ascii="Wingdings" w:hAnsi="Wingdings" w:hint="default"/>
+      </w:rPr>
+    </w:lvl>
+  </w:abstractNum>
+  <w:abstractNum w:abstractNumId="2">
+    <w:nsid w:val="3CA70AEC"/>
+    <w:multiLevelType w:val="hybridMultilevel"/>
+    <w:tmpl w:val="71880254"/>
+    <w:lvl w:ilvl="0" w:tplc="04150001">
+      <w:start w:val="1"/>
+      <w:numFmt w:val="bullet"/>
+      <w:lvlText w:val=""/>
+      <w:lvlJc w:val="left"/>
+      <w:pPr>
+        <w:ind w:left="720" w:hanging="360"/>
+      </w:pPr>
+      <w:rPr>
+        <w:rFonts w:ascii="Symbol" w:hAnsi="Symbol" w:hint="default"/>
+      </w:rPr>
+    </w:lvl>
+    <w:lvl w:ilvl="1" w:tplc="04150003" w:tentative="1">
+      <w:start w:val="1"/>
+      <w:numFmt w:val="bullet"/>
+      <w:lvlText w:val="o"/>
+      <w:lvlJc w:val="left"/>
+      <w:pPr>
+        <w:ind w:left="1440" w:hanging="360"/>
+      </w:pPr>
+      <w:rPr>
+        <w:rFonts w:ascii="Courier New" w:hAnsi="Courier New" w:cs="Courier New" w:hint="default"/>
+      </w:rPr>
+    </w:lvl>
+    <w:lvl w:ilvl="2" w:tplc="04150005" w:tentative="1">
+      <w:start w:val="1"/>
+      <w:numFmt w:val="bullet"/>
+      <w:lvlText w:val=""/>
+      <w:lvlJc w:val="left"/>
+      <w:pPr>
+        <w:ind w:left="2160" w:hanging="360"/>
+      </w:pPr>
+      <w:rPr>
+        <w:rFonts w:ascii="Wingdings" w:hAnsi="Wingdings" w:hint="default"/>
+      </w:rPr>
+    </w:lvl>
+    <w:lvl w:ilvl="3" w:tplc="04150001" w:tentative="1">
+      <w:start w:val="1"/>
+      <w:numFmt w:val="bullet"/>
+      <w:lvlText w:val=""/>
+      <w:lvlJc w:val="left"/>
+      <w:pPr>
+        <w:ind w:left="2880" w:hanging="360"/>
+      </w:pPr>
+      <w:rPr>
+        <w:rFonts w:ascii="Symbol" w:hAnsi="Symbol" w:hint="default"/>
+      </w:rPr>
+    </w:lvl>
+    <w:lvl w:ilvl="4" w:tplc="04150003" w:tentative="1">
+      <w:start w:val="1"/>
+      <w:numFmt w:val="bullet"/>
+      <w:lvlText w:val="o"/>
+      <w:lvlJc w:val="left"/>
+      <w:pPr>
+        <w:ind w:left="3600" w:hanging="360"/>
+      </w:pPr>
+      <w:rPr>
+        <w:rFonts w:ascii="Courier New" w:hAnsi="Courier New" w:cs="Courier New" w:hint="default"/>
+      </w:rPr>
+    </w:lvl>
+    <w:lvl w:ilvl="5" w:tplc="04150005" w:tentative="1">
+      <w:start w:val="1"/>
+      <w:numFmt w:val="bullet"/>
+      <w:lvlText w:val=""/>
+      <w:lvlJc w:val="left"/>
+      <w:pPr>
+        <w:ind w:left="4320" w:hanging="360"/>
+      </w:pPr>
+      <w:rPr>
+        <w:rFonts w:ascii="Wingdings" w:hAnsi="Wingdings" w:hint="default"/>
+      </w:rPr>
+    </w:lvl>
+    <w:lvl w:ilvl="6" w:tplc="04150001" w:tentative="1">
+      <w:start w:val="1"/>
+      <w:numFmt w:val="bullet"/>
+      <w:lvlText w:val=""/>
+      <w:lvlJc w:val="left"/>
+      <w:pPr>
+        <w:ind w:left="5040" w:hanging="360"/>
+      </w:pPr>
+      <w:rPr>
+        <w:rFonts w:ascii="Symbol" w:hAnsi="Symbol" w:hint="default"/>
+      </w:rPr>
+    </w:lvl>
+    <w:lvl w:ilvl="7" w:tplc="04150003" w:tentative="1">
+      <w:start w:val="1"/>
+      <w:numFmt w:val="bullet"/>
+      <w:lvlText w:val="o"/>
+      <w:lvlJc w:val="left"/>
+      <w:pPr>
+        <w:ind w:left="5760" w:hanging="360"/>
+      </w:pPr>
+      <w:rPr>
+        <w:rFonts w:ascii="Courier New" w:hAnsi="Courier New" w:cs="Courier New" w:hint="default"/>
+      </w:rPr>
+    </w:lvl>
+    <w:lvl w:ilvl="8" w:tplc="04150005" w:tentative="1">
+      <w:start w:val="1"/>
+      <w:numFmt w:val="bullet"/>
+      <w:lvlText w:val=""/>
+      <w:lvlJc w:val="left"/>
+      <w:pPr>
+        <w:ind w:left="6480" w:hanging="360"/>
+      </w:pPr>
+      <w:rPr>
+        <w:rFonts w:ascii="Wingdings" w:hAnsi="Wingdings" w:hint="default"/>
+      </w:rPr>
+    </w:lvl>
+  </w:abstractNum>
+  <w:abstractNum w:abstractNumId="3">
+    <w:nsid w:val="5FBB58AF"/>
+    <w:multiLevelType w:val="hybridMultilevel"/>
+    <w:tmpl w:val="EC4C9FE0"/>
+    <w:lvl w:ilvl="0" w:tplc="04150001">
+      <w:start w:val="1"/>
+      <w:numFmt w:val="bullet"/>
+      <w:lvlText w:val=""/>
+      <w:lvlJc w:val="left"/>
+      <w:pPr>
+        <w:ind w:left="720" w:hanging="360"/>
+      </w:pPr>
+      <w:rPr>
+        <w:rFonts w:ascii="Symbol" w:hAnsi="Symbol" w:hint="default"/>
+      </w:rPr>
+    </w:lvl>
+    <w:lvl w:ilvl="1" w:tplc="04150003" w:tentative="1">
+      <w:start w:val="1"/>
+      <w:numFmt w:val="bullet"/>
+      <w:lvlText w:val="o"/>
+      <w:lvlJc w:val="left"/>
+      <w:pPr>
+        <w:ind w:left="1440" w:hanging="360"/>
+      </w:pPr>
+      <w:rPr>
+        <w:rFonts w:ascii="Courier New" w:hAnsi="Courier New" w:cs="Courier New" w:hint="default"/>
+      </w:rPr>
+    </w:lvl>
+    <w:lvl w:ilvl="2" w:tplc="04150005" w:tentative="1">
+      <w:start w:val="1"/>
+      <w:numFmt w:val="bullet"/>
+      <w:lvlText w:val=""/>
+      <w:lvlJc w:val="left"/>
+      <w:pPr>
+        <w:ind w:left="2160" w:hanging="360"/>
+      </w:pPr>
+      <w:rPr>
+        <w:rFonts w:ascii="Wingdings" w:hAnsi="Wingdings" w:hint="default"/>
+      </w:rPr>
+    </w:lvl>
+    <w:lvl w:ilvl="3" w:tplc="04150001" w:tentative="1">
+      <w:start w:val="1"/>
+      <w:numFmt w:val="bullet"/>
+      <w:lvlText w:val=""/>
+      <w:lvlJc w:val="left"/>
+      <w:pPr>
+        <w:ind w:left="2880" w:hanging="360"/>
+      </w:pPr>
+      <w:rPr>
+        <w:rFonts w:ascii="Symbol" w:hAnsi="Symbol" w:hint="default"/>
+      </w:rPr>
+    </w:lvl>
+    <w:lvl w:ilvl="4" w:tplc="04150003" w:tentative="1">
+      <w:start w:val="1"/>
+      <w:numFmt w:val="bullet"/>
+      <w:lvlText w:val="o"/>
+      <w:lvlJc w:val="left"/>
+      <w:pPr>
+        <w:ind w:left="3600" w:hanging="360"/>
+      </w:pPr>
+      <w:rPr>
+        <w:rFonts w:ascii="Courier New" w:hAnsi="Courier New" w:cs="Courier New" w:hint="default"/>
+      </w:rPr>
+    </w:lvl>
+    <w:lvl w:ilvl="5" w:tplc="04150005" w:tentative="1">
+      <w:start w:val="1"/>
+      <w:numFmt w:val="bullet"/>
+      <w:lvlText w:val=""/>
+      <w:lvlJc w:val="left"/>
+      <w:pPr>
+        <w:ind w:left="4320" w:hanging="360"/>
+      </w:pPr>
+      <w:rPr>
+        <w:rFonts w:ascii="Wingdings" w:hAnsi="Wingdings" w:hint="default"/>
+      </w:rPr>
+    </w:lvl>
+    <w:lvl w:ilvl="6" w:tplc="04150001" w:tentative="1">
+      <w:start w:val="1"/>
+      <w:numFmt w:val="bullet"/>
+      <w:lvlText w:val=""/>
+      <w:lvlJc w:val="left"/>
+      <w:pPr>
+        <w:ind w:left="5040" w:hanging="360"/>
+      </w:pPr>
+      <w:rPr>
+        <w:rFonts w:ascii="Symbol" w:hAnsi="Symbol" w:hint="default"/>
+      </w:rPr>
+    </w:lvl>
+    <w:lvl w:ilvl="7" w:tplc="04150003" w:tentative="1">
+      <w:start w:val="1"/>
+      <w:numFmt w:val="bullet"/>
+      <w:lvlText w:val="o"/>
+      <w:lvlJc w:val="left"/>
+      <w:pPr>
+        <w:ind w:left="5760" w:hanging="360"/>
+      </w:pPr>
+      <w:rPr>
+        <w:rFonts w:ascii="Courier New" w:hAnsi="Courier New" w:cs="Courier New" w:hint="default"/>
+      </w:rPr>
+    </w:lvl>
+    <w:lvl w:ilvl="8" w:tplc="04150005" w:tentative="1">
+      <w:start w:val="1"/>
+      <w:numFmt w:val="bullet"/>
+      <w:lvlText w:val=""/>
+      <w:lvlJc w:val="left"/>
+      <w:pPr>
+        <w:ind w:left="6480" w:hanging="360"/>
+      </w:pPr>
+      <w:rPr>
+        <w:rFonts w:ascii="Wingdings" w:hAnsi="Wingdings" w:hint="default"/>
+      </w:rPr>
+    </w:lvl>
+  </w:abstractNum>
+  <w:num w:numId="1">
+    <w:abstractNumId w:val="0"/>
+  </w:num>
+  <w:num w:numId="2">
+    <w:abstractNumId w:val="2"/>
+  </w:num>
+  <w:num w:numId="3">
+    <w:abstractNumId w:val="3"/>
+  </w:num>
+  <w:num w:numId="4">
+    <w:abstractNumId w:val="1"/>
+  </w:num>
+</w:numbering>
 </file>
 
 <file path=word/styles.xml><?xml version="1.0" encoding="utf-8"?>
@@ -1594,6 +2442,31 @@
       <w:u w:val="single"/>
     </w:rPr>
   </w:style>
+  <w:style w:type="paragraph" w:styleId="ListParagraph">
+    <w:name w:val="List Paragraph"/>
+    <w:basedOn w:val="Normal"/>
+    <w:uiPriority w:val="34"/>
+    <w:qFormat/>
+    <w:rsid w:val="004C7625"/>
+    <w:pPr>
+      <w:ind w:left="720"/>
+      <w:contextualSpacing/>
+    </w:pPr>
+  </w:style>
+  <w:style w:type="paragraph" w:customStyle="1" w:styleId="Textbody">
+    <w:name w:val="Text body"/>
+    <w:basedOn w:val="Normal"/>
+    <w:rsid w:val="00666DE8"/>
+    <w:pPr>
+      <w:suppressAutoHyphens/>
+      <w:autoSpaceDN w:val="0"/>
+      <w:spacing w:after="120"/>
+    </w:pPr>
+    <w:rPr>
+      <w:rFonts w:ascii="Calibri" w:eastAsia="SimSun" w:hAnsi="Calibri" w:cs="F"/>
+      <w:kern w:val="3"/>
+    </w:rPr>
+  </w:style>
 </w:styles>
 </file>
 

</xml_diff>